<commit_message>
added data and files
</commit_message>
<xml_diff>
--- a/Work_qu.docx
+++ b/Work_qu.docx
@@ -243,6 +243,7 @@
       </w:pPr>
       <w:bookmarkStart w:id="1" w:name="_Toc57206759"/>
       <w:r>
+        <w:lastRenderedPageBreak/>
         <w:t>Spring Fingers</w:t>
       </w:r>
       <w:bookmarkEnd w:id="1"/>
@@ -359,13 +360,7 @@
         </w:numPr>
       </w:pPr>
       <w:r>
-        <w:t>Standard-flat</w:t>
-      </w:r>
-      <w:r>
-        <w:t xml:space="preserve"> </w:t>
-      </w:r>
-      <w:r>
-        <w:t>Contact</w:t>
+        <w:t>Standard-flat Contact</w:t>
       </w:r>
     </w:p>
     <w:p>
@@ -377,13 +372,7 @@
         </w:numPr>
       </w:pPr>
       <w:r>
-        <w:t>Pre-loaded</w:t>
-      </w:r>
-      <w:r>
-        <w:t xml:space="preserve"> </w:t>
-      </w:r>
-      <w:r>
-        <w:t>Contact</w:t>
+        <w:t>Pre-loaded Contact</w:t>
       </w:r>
     </w:p>
     <w:p>
@@ -395,13 +384,7 @@
         </w:numPr>
       </w:pPr>
       <w:r>
-        <w:t>Ultra-low</w:t>
-      </w:r>
-      <w:r>
-        <w:t xml:space="preserve"> </w:t>
-      </w:r>
-      <w:r>
-        <w:t>Profile</w:t>
+        <w:t>Ultra-low Profile</w:t>
       </w:r>
     </w:p>
     <w:p>
@@ -413,22 +396,18 @@
         </w:numPr>
       </w:pPr>
       <w:r>
-        <w:t>Ultra-small</w:t>
-      </w:r>
-      <w:r>
-        <w:t xml:space="preserve"> </w:t>
-      </w:r>
-      <w:r>
-        <w:t>Contact</w:t>
+        <w:t>Ultra-small Contact</w:t>
       </w:r>
     </w:p>
     <w:p>
       <w:r>
-        <w:lastRenderedPageBreak/>
+        <w:rPr>
+          <w:noProof/>
+        </w:rPr>
         <w:drawing>
           <wp:inline distT="0" distB="0" distL="0" distR="0">
-            <wp:extent cx="2162810" cy="2339441"/>
-            <wp:effectExtent l="0" t="0" r="8890" b="3810"/>
+            <wp:extent cx="1638300" cy="1772095"/>
+            <wp:effectExtent l="0" t="0" r="0" b="0"/>
             <wp:docPr id="2" name="Picture 2" descr="Valcon"/>
             <wp:cNvGraphicFramePr>
               <a:graphicFrameLocks xmlns:a="http://schemas.openxmlformats.org/drawingml/2006/main" noChangeAspect="1"/>
@@ -458,7 +437,7 @@
                   <pic:spPr bwMode="auto">
                     <a:xfrm>
                       <a:off x="0" y="0"/>
-                      <a:ext cx="2171861" cy="2349231"/>
+                      <a:ext cx="1638300" cy="1772095"/>
                     </a:xfrm>
                     <a:prstGeom prst="rect">
                       <a:avLst/>
@@ -476,8 +455,6 @@
       </w:r>
     </w:p>
     <w:p>
-      <w:bookmarkStart w:id="2" w:name="_GoBack"/>
-      <w:bookmarkEnd w:id="2"/>
       <w:r>
         <w:rPr>
           <w:highlight w:val="yellow"/>
@@ -487,18 +464,1528 @@
     </w:p>
     <w:p>
       <w:pPr>
-        <w:pStyle w:val="ListParagraph"/>
-      </w:pPr>
+        <w:pStyle w:val="Heading1"/>
+      </w:pPr>
+    </w:p>
+    <w:p>
+      <w:pPr>
+        <w:pStyle w:val="Heading1"/>
+      </w:pPr>
+    </w:p>
+    <w:p>
+      <w:pPr>
+        <w:pStyle w:val="Heading1"/>
+      </w:pPr>
+      <w:r>
+        <w:t>Brick R Knowledge:</w:t>
+      </w:r>
+      <w:r>
+        <w:t xml:space="preserve"> </w:t>
+      </w:r>
+      <w:hyperlink r:id="rId11" w:history="1">
+        <w:r>
+          <w:rPr>
+            <w:rStyle w:val="Hyperlink"/>
+          </w:rPr>
+          <w:t>https://www.brickrknowledge.de/fr/bricks/active-basic/</w:t>
+        </w:r>
+      </w:hyperlink>
     </w:p>
     <w:p/>
+    <w:p>
+      <w:r>
+        <w:rPr>
+          <w:noProof/>
+        </w:rPr>
+        <w:drawing>
+          <wp:anchor distT="0" distB="0" distL="114300" distR="114300" simplePos="0" relativeHeight="251660288" behindDoc="0" locked="0" layoutInCell="1" allowOverlap="1">
+            <wp:simplePos x="914400" y="3876675"/>
+            <wp:positionH relativeFrom="column">
+              <wp:align>left</wp:align>
+            </wp:positionH>
+            <wp:positionV relativeFrom="paragraph">
+              <wp:align>top</wp:align>
+            </wp:positionV>
+            <wp:extent cx="3371850" cy="1631133"/>
+            <wp:effectExtent l="0" t="0" r="0" b="7620"/>
+            <wp:wrapSquare wrapText="bothSides"/>
+            <wp:docPr id="3" name="Picture 3" descr="https://maker-store.es/media/image/a2/a5/91/120887Z64QaoynawTQO.jpg"/>
+            <wp:cNvGraphicFramePr>
+              <a:graphicFrameLocks xmlns:a="http://schemas.openxmlformats.org/drawingml/2006/main" noChangeAspect="1"/>
+            </wp:cNvGraphicFramePr>
+            <a:graphic xmlns:a="http://schemas.openxmlformats.org/drawingml/2006/main">
+              <a:graphicData uri="http://schemas.openxmlformats.org/drawingml/2006/picture">
+                <pic:pic xmlns:pic="http://schemas.openxmlformats.org/drawingml/2006/picture">
+                  <pic:nvPicPr>
+                    <pic:cNvPr id="0" name="Picture 1" descr="https://maker-store.es/media/image/a2/a5/91/120887Z64QaoynawTQO.jpg"/>
+                    <pic:cNvPicPr>
+                      <a:picLocks noChangeAspect="1" noChangeArrowheads="1"/>
+                    </pic:cNvPicPr>
+                  </pic:nvPicPr>
+                  <pic:blipFill>
+                    <a:blip r:embed="rId12">
+                      <a:extLst>
+                        <a:ext uri="{28A0092B-C50C-407E-A947-70E740481C1C}">
+                          <a14:useLocalDpi xmlns:a14="http://schemas.microsoft.com/office/drawing/2010/main" val="0"/>
+                        </a:ext>
+                      </a:extLst>
+                    </a:blip>
+                    <a:srcRect/>
+                    <a:stretch>
+                      <a:fillRect/>
+                    </a:stretch>
+                  </pic:blipFill>
+                  <pic:spPr bwMode="auto">
+                    <a:xfrm>
+                      <a:off x="0" y="0"/>
+                      <a:ext cx="3371850" cy="1631133"/>
+                    </a:xfrm>
+                    <a:prstGeom prst="rect">
+                      <a:avLst/>
+                    </a:prstGeom>
+                    <a:noFill/>
+                    <a:ln>
+                      <a:noFill/>
+                    </a:ln>
+                  </pic:spPr>
+                </pic:pic>
+              </a:graphicData>
+            </a:graphic>
+          </wp:anchor>
+        </w:drawing>
+      </w:r>
+      <w:r>
+        <w:br w:type="textWrapping" w:clear="all"/>
+      </w:r>
+    </w:p>
     <w:p/>
+    <w:p>
+      <w:pPr>
+        <w:pStyle w:val="Heading1"/>
+        <w:rPr>
+          <w:sz w:val="24"/>
+        </w:rPr>
+      </w:pPr>
+      <w:r>
+        <w:rPr>
+          <w:sz w:val="36"/>
+        </w:rPr>
+        <w:t>Similar model brick connector from Alibaba:</w:t>
+      </w:r>
+      <w:r>
+        <w:rPr>
+          <w:sz w:val="36"/>
+        </w:rPr>
+        <w:t xml:space="preserve"> </w:t>
+      </w:r>
+      <w:hyperlink r:id="rId13" w:history="1">
+        <w:r>
+          <w:rPr>
+            <w:rStyle w:val="Hyperlink"/>
+            <w:sz w:val="24"/>
+          </w:rPr>
+          <w:t>https://www.alibaba.com/product-detail/Quick-connect-Blade-type-pcb-smd_1850369566.html</w:t>
+        </w:r>
+      </w:hyperlink>
+    </w:p>
+    <w:p>
+      <w:pPr>
+        <w:pStyle w:val="Heading3"/>
+      </w:pPr>
+      <w:r>
+        <w:t>Quick connect Blade type pcb smd terminal block</w:t>
+      </w:r>
+    </w:p>
+    <w:p>
+      <w:r>
+        <w:rPr>
+          <w:noProof/>
+        </w:rPr>
+        <mc:AlternateContent>
+          <mc:Choice Requires="wps">
+            <w:drawing>
+              <wp:anchor distT="45720" distB="45720" distL="114300" distR="114300" simplePos="0" relativeHeight="251658240" behindDoc="0" locked="0" layoutInCell="1" allowOverlap="1">
+                <wp:simplePos x="0" y="0"/>
+                <wp:positionH relativeFrom="column">
+                  <wp:posOffset>2437765</wp:posOffset>
+                </wp:positionH>
+                <wp:positionV relativeFrom="paragraph">
+                  <wp:posOffset>450850</wp:posOffset>
+                </wp:positionV>
+                <wp:extent cx="3305175" cy="1404620"/>
+                <wp:effectExtent l="0" t="0" r="28575" b="27305"/>
+                <wp:wrapSquare wrapText="bothSides"/>
+                <wp:docPr id="217" name="Text Box 2"/>
+                <wp:cNvGraphicFramePr>
+                  <a:graphicFrameLocks xmlns:a="http://schemas.openxmlformats.org/drawingml/2006/main"/>
+                </wp:cNvGraphicFramePr>
+                <a:graphic xmlns:a="http://schemas.openxmlformats.org/drawingml/2006/main">
+                  <a:graphicData uri="http://schemas.microsoft.com/office/word/2010/wordprocessingShape">
+                    <wps:wsp>
+                      <wps:cNvSpPr txBox="1">
+                        <a:spLocks noChangeArrowheads="1"/>
+                      </wps:cNvSpPr>
+                      <wps:spPr bwMode="auto">
+                        <a:xfrm>
+                          <a:off x="0" y="0"/>
+                          <a:ext cx="3305175" cy="1404620"/>
+                        </a:xfrm>
+                        <a:prstGeom prst="rect">
+                          <a:avLst/>
+                        </a:prstGeom>
+                        <a:solidFill>
+                          <a:srgbClr val="FFFFFF"/>
+                        </a:solidFill>
+                        <a:ln w="9525">
+                          <a:solidFill>
+                            <a:srgbClr val="000000"/>
+                          </a:solidFill>
+                          <a:miter lim="800000"/>
+                          <a:headEnd/>
+                          <a:tailEnd/>
+                        </a:ln>
+                      </wps:spPr>
+                      <wps:txbx>
+                        <w:txbxContent>
+                          <w:p>
+                            <w:pPr>
+                              <w:rPr>
+                                <w:b/>
+                                <w:sz w:val="32"/>
+                              </w:rPr>
+                            </w:pPr>
+                            <w:r>
+                              <w:rPr>
+                                <w:b/>
+                                <w:sz w:val="32"/>
+                              </w:rPr>
+                              <w:t>Hermaphroditic Blade</w:t>
+                            </w:r>
+                          </w:p>
+                          <w:p>
+                            <w:pPr>
+                              <w:rPr>
+                                <w:b/>
+                                <w:sz w:val="32"/>
+                              </w:rPr>
+                            </w:pPr>
+                            <w:r>
+                              <w:rPr>
+                                <w:b/>
+                                <w:sz w:val="32"/>
+                              </w:rPr>
+                              <w:t xml:space="preserve">and Receptacle </w:t>
+                            </w:r>
+                            <w:r>
+                              <w:rPr>
+                                <w:b/>
+                                <w:sz w:val="32"/>
+                              </w:rPr>
+                              <w:t>c</w:t>
+                            </w:r>
+                            <w:r>
+                              <w:rPr>
+                                <w:b/>
+                                <w:sz w:val="32"/>
+                              </w:rPr>
+                              <w:t>onnector</w:t>
+                            </w:r>
+                          </w:p>
+                          <w:p>
+                            <w:pPr>
+                              <w:rPr>
+                                <w:b/>
+                                <w:sz w:val="32"/>
+                              </w:rPr>
+                            </w:pPr>
+                            <w:r>
+                              <w:rPr>
+                                <w:b/>
+                                <w:sz w:val="32"/>
+                              </w:rPr>
+                              <w:t>Board-to-Board</w:t>
+                            </w:r>
+                          </w:p>
+                        </w:txbxContent>
+                      </wps:txbx>
+                      <wps:bodyPr rot="0" vert="horz" wrap="square" lIns="91440" tIns="45720" rIns="91440" bIns="45720" anchor="t" anchorCtr="0">
+                        <a:spAutoFit/>
+                      </wps:bodyPr>
+                    </wps:wsp>
+                  </a:graphicData>
+                </a:graphic>
+                <wp14:sizeRelH relativeFrom="margin">
+                  <wp14:pctWidth>0</wp14:pctWidth>
+                </wp14:sizeRelH>
+                <wp14:sizeRelV relativeFrom="margin">
+                  <wp14:pctHeight>20000</wp14:pctHeight>
+                </wp14:sizeRelV>
+              </wp:anchor>
+            </w:drawing>
+          </mc:Choice>
+          <mc:Fallback>
+            <w:pict>
+              <v:shapetype id="_x0000_t202" coordsize="21600,21600" o:spt="202" path="m,l,21600r21600,l21600,xe">
+                <v:stroke joinstyle="miter"/>
+                <v:path gradientshapeok="t" o:connecttype="rect"/>
+              </v:shapetype>
+              <v:shape id="Text Box 2" o:spid="_x0000_s1026" type="#_x0000_t202" style="position:absolute;margin-left:191.95pt;margin-top:35.5pt;width:260.25pt;height:110.6pt;z-index:251658240;visibility:visible;mso-wrap-style:square;mso-width-percent:0;mso-height-percent:200;mso-wrap-distance-left:9pt;mso-wrap-distance-top:3.6pt;mso-wrap-distance-right:9pt;mso-wrap-distance-bottom:3.6pt;mso-position-horizontal:absolute;mso-position-horizontal-relative:text;mso-position-vertical:absolute;mso-position-vertical-relative:text;mso-width-percent:0;mso-height-percent:200;mso-width-relative:margin;mso-height-relative:margin;v-text-anchor:top" o:gfxdata="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">
+                <v:textbox style="mso-fit-shape-to-text:t">
+                  <w:txbxContent>
+                    <w:p>
+                      <w:pPr>
+                        <w:rPr>
+                          <w:b/>
+                          <w:sz w:val="32"/>
+                        </w:rPr>
+                      </w:pPr>
+                      <w:r>
+                        <w:rPr>
+                          <w:b/>
+                          <w:sz w:val="32"/>
+                        </w:rPr>
+                        <w:t>Hermaphroditic Blade</w:t>
+                      </w:r>
+                    </w:p>
+                    <w:p>
+                      <w:pPr>
+                        <w:rPr>
+                          <w:b/>
+                          <w:sz w:val="32"/>
+                        </w:rPr>
+                      </w:pPr>
+                      <w:r>
+                        <w:rPr>
+                          <w:b/>
+                          <w:sz w:val="32"/>
+                        </w:rPr>
+                        <w:t xml:space="preserve">and Receptacle </w:t>
+                      </w:r>
+                      <w:r>
+                        <w:rPr>
+                          <w:b/>
+                          <w:sz w:val="32"/>
+                        </w:rPr>
+                        <w:t>c</w:t>
+                      </w:r>
+                      <w:r>
+                        <w:rPr>
+                          <w:b/>
+                          <w:sz w:val="32"/>
+                        </w:rPr>
+                        <w:t>onnector</w:t>
+                      </w:r>
+                    </w:p>
+                    <w:p>
+                      <w:pPr>
+                        <w:rPr>
+                          <w:b/>
+                          <w:sz w:val="32"/>
+                        </w:rPr>
+                      </w:pPr>
+                      <w:r>
+                        <w:rPr>
+                          <w:b/>
+                          <w:sz w:val="32"/>
+                        </w:rPr>
+                        <w:t>Board-to-Board</w:t>
+                      </w:r>
+                    </w:p>
+                  </w:txbxContent>
+                </v:textbox>
+                <w10:wrap type="square"/>
+              </v:shape>
+            </w:pict>
+          </mc:Fallback>
+        </mc:AlternateContent>
+      </w:r>
+      <w:r>
+        <w:rPr>
+          <w:noProof/>
+        </w:rPr>
+        <w:drawing>
+          <wp:inline distT="0" distB="0" distL="0" distR="0" wp14:anchorId="4B55068E" wp14:editId="17E95B0B">
+            <wp:extent cx="1781175" cy="1781175"/>
+            <wp:effectExtent l="0" t="0" r="9525" b="9525"/>
+            <wp:docPr id="4" name="Picture 4" descr="prodcut-image"/>
+            <wp:cNvGraphicFramePr>
+              <a:graphicFrameLocks xmlns:a="http://schemas.openxmlformats.org/drawingml/2006/main" noChangeAspect="1"/>
+            </wp:cNvGraphicFramePr>
+            <a:graphic xmlns:a="http://schemas.openxmlformats.org/drawingml/2006/main">
+              <a:graphicData uri="http://schemas.openxmlformats.org/drawingml/2006/picture">
+                <pic:pic xmlns:pic="http://schemas.openxmlformats.org/drawingml/2006/picture">
+                  <pic:nvPicPr>
+                    <pic:cNvPr id="0" name="Picture 3" descr="prodcut-image"/>
+                    <pic:cNvPicPr>
+                      <a:picLocks noChangeAspect="1" noChangeArrowheads="1"/>
+                    </pic:cNvPicPr>
+                  </pic:nvPicPr>
+                  <pic:blipFill>
+                    <a:blip r:embed="rId14" cstate="print">
+                      <a:extLst>
+                        <a:ext uri="{28A0092B-C50C-407E-A947-70E740481C1C}">
+                          <a14:useLocalDpi xmlns:a14="http://schemas.microsoft.com/office/drawing/2010/main" val="0"/>
+                        </a:ext>
+                      </a:extLst>
+                    </a:blip>
+                    <a:srcRect/>
+                    <a:stretch>
+                      <a:fillRect/>
+                    </a:stretch>
+                  </pic:blipFill>
+                  <pic:spPr bwMode="auto">
+                    <a:xfrm>
+                      <a:off x="0" y="0"/>
+                      <a:ext cx="1781175" cy="1781175"/>
+                    </a:xfrm>
+                    <a:prstGeom prst="rect">
+                      <a:avLst/>
+                    </a:prstGeom>
+                    <a:noFill/>
+                    <a:ln>
+                      <a:noFill/>
+                    </a:ln>
+                  </pic:spPr>
+                </pic:pic>
+              </a:graphicData>
+            </a:graphic>
+          </wp:inline>
+        </w:drawing>
+      </w:r>
+      <w:r>
+        <w:rPr>
+          <w:noProof/>
+        </w:rPr>
+        <mc:AlternateContent>
+          <mc:Choice Requires="wps">
+            <w:drawing>
+              <wp:inline distT="0" distB="0" distL="0" distR="0">
+                <wp:extent cx="304800" cy="304800"/>
+                <wp:effectExtent l="0" t="0" r="0" b="0"/>
+                <wp:docPr id="6" name="Rectangle 6" descr="Quick connect Blade type pcb smd terminal block"/>
+                <wp:cNvGraphicFramePr>
+                  <a:graphicFrameLocks xmlns:a="http://schemas.openxmlformats.org/drawingml/2006/main" noChangeAspect="1"/>
+                </wp:cNvGraphicFramePr>
+                <a:graphic xmlns:a="http://schemas.openxmlformats.org/drawingml/2006/main">
+                  <a:graphicData uri="http://schemas.microsoft.com/office/word/2010/wordprocessingShape">
+                    <wps:wsp>
+                      <wps:cNvSpPr>
+                        <a:spLocks noChangeAspect="1" noChangeArrowheads="1"/>
+                      </wps:cNvSpPr>
+                      <wps:spPr bwMode="auto">
+                        <a:xfrm>
+                          <a:off x="0" y="0"/>
+                          <a:ext cx="304800" cy="304800"/>
+                        </a:xfrm>
+                        <a:prstGeom prst="rect">
+                          <a:avLst/>
+                        </a:prstGeom>
+                        <a:noFill/>
+                        <a:ln>
+                          <a:noFill/>
+                        </a:ln>
+                        <a:extLst>
+                          <a:ext uri="{909E8E84-426E-40DD-AFC4-6F175D3DCCD1}">
+                            <a14:hiddenFill xmlns:a14="http://schemas.microsoft.com/office/drawing/2010/main">
+                              <a:solidFill>
+                                <a:srgbClr val="FFFFFF"/>
+                              </a:solidFill>
+                            </a14:hiddenFill>
+                          </a:ext>
+                          <a:ext uri="{91240B29-F687-4F45-9708-019B960494DF}">
+                            <a14:hiddenLine xmlns:a14="http://schemas.microsoft.com/office/drawing/2010/main" w="9525">
+                              <a:solidFill>
+                                <a:srgbClr val="000000"/>
+                              </a:solidFill>
+                              <a:miter lim="800000"/>
+                              <a:headEnd/>
+                              <a:tailEnd/>
+                            </a14:hiddenLine>
+                          </a:ext>
+                        </a:extLst>
+                      </wps:spPr>
+                      <wps:bodyPr rot="0" vert="horz" wrap="square" lIns="91440" tIns="45720" rIns="91440" bIns="45720" anchor="t" anchorCtr="0" upright="1">
+                        <a:noAutofit/>
+                      </wps:bodyPr>
+                    </wps:wsp>
+                  </a:graphicData>
+                </a:graphic>
+              </wp:inline>
+            </w:drawing>
+          </mc:Choice>
+          <mc:Fallback>
+            <w:pict>
+              <v:rect w14:anchorId="273793B5" id="Rectangle 6" o:spid="_x0000_s1026" alt="Quick connect Blade type pcb smd terminal block" style="width:24pt;height:24pt;visibility:visible;mso-wrap-style:square;mso-left-percent:-10001;mso-top-percent:-10001;mso-position-horizontal:absolute;mso-position-horizontal-relative:char;mso-position-vertical:absolute;mso-position-vertical-relative:line;mso-left-percent:-10001;mso-top-percent:-10001;v-text-anchor:top" o:gfxdata="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" filled="f" stroked="f">
+                <o:lock v:ext="edit" aspectratio="t"/>
+                <w10:anchorlock/>
+              </v:rect>
+            </w:pict>
+          </mc:Fallback>
+        </mc:AlternateContent>
+      </w:r>
+      <w:r>
+        <w:rPr>
+          <w:noProof/>
+        </w:rPr>
+        <mc:AlternateContent>
+          <mc:Choice Requires="wps">
+            <w:drawing>
+              <wp:inline distT="0" distB="0" distL="0" distR="0">
+                <wp:extent cx="304800" cy="304800"/>
+                <wp:effectExtent l="0" t="0" r="0" b="0"/>
+                <wp:docPr id="7" name="Rectangle 7" descr="Quick connect Blade type pcb smd terminal block"/>
+                <wp:cNvGraphicFramePr>
+                  <a:graphicFrameLocks xmlns:a="http://schemas.openxmlformats.org/drawingml/2006/main" noChangeAspect="1"/>
+                </wp:cNvGraphicFramePr>
+                <a:graphic xmlns:a="http://schemas.openxmlformats.org/drawingml/2006/main">
+                  <a:graphicData uri="http://schemas.microsoft.com/office/word/2010/wordprocessingShape">
+                    <wps:wsp>
+                      <wps:cNvSpPr>
+                        <a:spLocks noChangeAspect="1" noChangeArrowheads="1"/>
+                      </wps:cNvSpPr>
+                      <wps:spPr bwMode="auto">
+                        <a:xfrm>
+                          <a:off x="0" y="0"/>
+                          <a:ext cx="304800" cy="304800"/>
+                        </a:xfrm>
+                        <a:prstGeom prst="rect">
+                          <a:avLst/>
+                        </a:prstGeom>
+                        <a:noFill/>
+                        <a:ln>
+                          <a:noFill/>
+                        </a:ln>
+                        <a:extLst>
+                          <a:ext uri="{909E8E84-426E-40DD-AFC4-6F175D3DCCD1}">
+                            <a14:hiddenFill xmlns:a14="http://schemas.microsoft.com/office/drawing/2010/main">
+                              <a:solidFill>
+                                <a:srgbClr val="FFFFFF"/>
+                              </a:solidFill>
+                            </a14:hiddenFill>
+                          </a:ext>
+                          <a:ext uri="{91240B29-F687-4F45-9708-019B960494DF}">
+                            <a14:hiddenLine xmlns:a14="http://schemas.microsoft.com/office/drawing/2010/main" w="9525">
+                              <a:solidFill>
+                                <a:srgbClr val="000000"/>
+                              </a:solidFill>
+                              <a:miter lim="800000"/>
+                              <a:headEnd/>
+                              <a:tailEnd/>
+                            </a14:hiddenLine>
+                          </a:ext>
+                        </a:extLst>
+                      </wps:spPr>
+                      <wps:bodyPr rot="0" vert="horz" wrap="square" lIns="91440" tIns="45720" rIns="91440" bIns="45720" anchor="t" anchorCtr="0" upright="1">
+                        <a:noAutofit/>
+                      </wps:bodyPr>
+                    </wps:wsp>
+                  </a:graphicData>
+                </a:graphic>
+              </wp:inline>
+            </w:drawing>
+          </mc:Choice>
+          <mc:Fallback>
+            <w:pict>
+              <v:rect w14:anchorId="2CDBBCD4" id="Rectangle 7" o:spid="_x0000_s1026" alt="Quick connect Blade type pcb smd terminal block" style="width:24pt;height:24pt;visibility:visible;mso-wrap-style:square;mso-left-percent:-10001;mso-top-percent:-10001;mso-position-horizontal:absolute;mso-position-horizontal-relative:char;mso-position-vertical:absolute;mso-position-vertical-relative:line;mso-left-percent:-10001;mso-top-percent:-10001;v-text-anchor:top" o:gfxdata="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" filled="f" stroked="f">
+                <o:lock v:ext="edit" aspectratio="t"/>
+                <w10:anchorlock/>
+              </v:rect>
+            </w:pict>
+          </mc:Fallback>
+        </mc:AlternateContent>
+      </w:r>
+    </w:p>
     <w:p/>
+    <w:p>
+      <w:r>
+        <w:t>Specification</w:t>
+      </w:r>
+    </w:p>
+    <w:tbl>
+      <w:tblPr>
+        <w:tblStyle w:val="TableGrid"/>
+        <w:tblW w:w="0" w:type="dxa"/>
+        <w:tblLook w:val="04A0" w:firstRow="1" w:lastRow="0" w:firstColumn="1" w:lastColumn="0" w:noHBand="0" w:noVBand="1"/>
+      </w:tblPr>
+      <w:tblGrid>
+        <w:gridCol w:w="3671"/>
+        <w:gridCol w:w="4729"/>
+      </w:tblGrid>
+      <w:tr>
+        <w:tc>
+          <w:tcPr>
+            <w:tcW w:w="6521" w:type="dxa"/>
+            <w:gridSpan w:val="2"/>
+            <w:hideMark/>
+          </w:tcPr>
+          <w:p>
+            <w:pPr>
+              <w:spacing w:line="270" w:lineRule="atLeast"/>
+              <w:textAlignment w:val="baseline"/>
+              <w:rPr>
+                <w:rFonts w:ascii="inherit" w:eastAsia="Times New Roman" w:hAnsi="inherit" w:cs="Arial"/>
+                <w:color w:val="000000"/>
+                <w:sz w:val="18"/>
+                <w:szCs w:val="18"/>
+              </w:rPr>
+            </w:pPr>
+            <w:r>
+              <w:rPr>
+                <w:rFonts w:ascii="Arial" w:eastAsia="Times New Roman" w:hAnsi="Arial" w:cs="Arial"/>
+                <w:color w:val="000000"/>
+                <w:sz w:val="24"/>
+                <w:szCs w:val="24"/>
+                <w:bdr w:val="none" w:sz="0" w:space="0" w:color="auto" w:frame="1"/>
+                <w:shd w:val="clear" w:color="auto" w:fill="99CCFF"/>
+              </w:rPr>
+              <w:t>Electrical Specification:</w:t>
+            </w:r>
+          </w:p>
+        </w:tc>
+      </w:tr>
+      <w:tr>
+        <w:tc>
+          <w:tcPr>
+            <w:tcW w:w="2552" w:type="dxa"/>
+            <w:hideMark/>
+          </w:tcPr>
+          <w:p>
+            <w:pPr>
+              <w:spacing w:line="270" w:lineRule="atLeast"/>
+              <w:textAlignment w:val="baseline"/>
+              <w:rPr>
+                <w:rFonts w:ascii="inherit" w:eastAsia="Times New Roman" w:hAnsi="inherit" w:cs="Arial"/>
+                <w:color w:val="000000"/>
+                <w:sz w:val="18"/>
+                <w:szCs w:val="18"/>
+              </w:rPr>
+            </w:pPr>
+            <w:r>
+              <w:rPr>
+                <w:rFonts w:ascii="Arial" w:eastAsia="Times New Roman" w:hAnsi="Arial" w:cs="Arial"/>
+                <w:color w:val="000000"/>
+                <w:sz w:val="24"/>
+                <w:szCs w:val="24"/>
+                <w:bdr w:val="none" w:sz="0" w:space="0" w:color="auto" w:frame="1"/>
+                <w:shd w:val="clear" w:color="auto" w:fill="99CCFF"/>
+              </w:rPr>
+              <w:t>Style</w:t>
+            </w:r>
+          </w:p>
+        </w:tc>
+        <w:tc>
+          <w:tcPr>
+            <w:tcW w:w="3969" w:type="dxa"/>
+            <w:hideMark/>
+          </w:tcPr>
+          <w:p>
+            <w:pPr>
+              <w:spacing w:line="270" w:lineRule="atLeast"/>
+              <w:textAlignment w:val="baseline"/>
+              <w:rPr>
+                <w:rFonts w:ascii="inherit" w:eastAsia="Times New Roman" w:hAnsi="inherit" w:cs="Arial"/>
+                <w:color w:val="000000"/>
+                <w:sz w:val="18"/>
+                <w:szCs w:val="18"/>
+              </w:rPr>
+            </w:pPr>
+            <w:r>
+              <w:rPr>
+                <w:rFonts w:ascii="Arial" w:eastAsia="Times New Roman" w:hAnsi="Arial" w:cs="Arial"/>
+                <w:color w:val="000000"/>
+                <w:sz w:val="24"/>
+                <w:szCs w:val="24"/>
+                <w:bdr w:val="none" w:sz="0" w:space="0" w:color="auto" w:frame="1"/>
+              </w:rPr>
+              <w:t>Board to Board</w:t>
+            </w:r>
+          </w:p>
+        </w:tc>
+      </w:tr>
+      <w:tr>
+        <w:tc>
+          <w:tcPr>
+            <w:tcW w:w="0" w:type="auto"/>
+            <w:hideMark/>
+          </w:tcPr>
+          <w:p>
+            <w:pPr>
+              <w:spacing w:line="270" w:lineRule="atLeast"/>
+              <w:textAlignment w:val="baseline"/>
+              <w:rPr>
+                <w:rFonts w:ascii="inherit" w:eastAsia="Times New Roman" w:hAnsi="inherit" w:cs="Arial"/>
+                <w:color w:val="000000"/>
+                <w:sz w:val="18"/>
+                <w:szCs w:val="18"/>
+              </w:rPr>
+            </w:pPr>
+            <w:r>
+              <w:rPr>
+                <w:rFonts w:ascii="Arial" w:eastAsia="Times New Roman" w:hAnsi="Arial" w:cs="Arial"/>
+                <w:color w:val="000000"/>
+                <w:sz w:val="24"/>
+                <w:szCs w:val="24"/>
+                <w:bdr w:val="none" w:sz="0" w:space="0" w:color="auto" w:frame="1"/>
+                <w:shd w:val="clear" w:color="auto" w:fill="99CCFF"/>
+              </w:rPr>
+              <w:t>Type</w:t>
+            </w:r>
+          </w:p>
+        </w:tc>
+        <w:tc>
+          <w:tcPr>
+            <w:tcW w:w="0" w:type="auto"/>
+            <w:hideMark/>
+          </w:tcPr>
+          <w:p>
+            <w:pPr>
+              <w:spacing w:line="270" w:lineRule="atLeast"/>
+              <w:textAlignment w:val="baseline"/>
+              <w:rPr>
+                <w:rFonts w:ascii="inherit" w:eastAsia="Times New Roman" w:hAnsi="inherit" w:cs="Arial"/>
+                <w:color w:val="000000"/>
+                <w:sz w:val="18"/>
+                <w:szCs w:val="18"/>
+              </w:rPr>
+            </w:pPr>
+            <w:r>
+              <w:rPr>
+                <w:rFonts w:ascii="Arial" w:eastAsia="Times New Roman" w:hAnsi="Arial" w:cs="Arial"/>
+                <w:color w:val="000000"/>
+                <w:sz w:val="24"/>
+                <w:szCs w:val="24"/>
+                <w:bdr w:val="none" w:sz="0" w:space="0" w:color="auto" w:frame="1"/>
+              </w:rPr>
+              <w:t>Blade and Receptacle</w:t>
+            </w:r>
+          </w:p>
+        </w:tc>
+      </w:tr>
+      <w:tr>
+        <w:tc>
+          <w:tcPr>
+            <w:tcW w:w="0" w:type="auto"/>
+            <w:hideMark/>
+          </w:tcPr>
+          <w:p>
+            <w:pPr>
+              <w:spacing w:line="270" w:lineRule="atLeast"/>
+              <w:textAlignment w:val="baseline"/>
+              <w:rPr>
+                <w:rFonts w:ascii="inherit" w:eastAsia="Times New Roman" w:hAnsi="inherit" w:cs="Arial"/>
+                <w:color w:val="000000"/>
+                <w:sz w:val="18"/>
+                <w:szCs w:val="18"/>
+                <w:highlight w:val="red"/>
+              </w:rPr>
+            </w:pPr>
+            <w:r>
+              <w:rPr>
+                <w:rFonts w:ascii="Arial" w:eastAsia="Times New Roman" w:hAnsi="Arial" w:cs="Arial"/>
+                <w:color w:val="000000"/>
+                <w:sz w:val="24"/>
+                <w:szCs w:val="24"/>
+                <w:highlight w:val="red"/>
+                <w:bdr w:val="none" w:sz="0" w:space="0" w:color="auto" w:frame="1"/>
+                <w:shd w:val="clear" w:color="auto" w:fill="99CCFF"/>
+              </w:rPr>
+              <w:t>Number of pins</w:t>
+            </w:r>
+          </w:p>
+        </w:tc>
+        <w:tc>
+          <w:tcPr>
+            <w:tcW w:w="0" w:type="auto"/>
+            <w:hideMark/>
+          </w:tcPr>
+          <w:p>
+            <w:pPr>
+              <w:spacing w:line="270" w:lineRule="atLeast"/>
+              <w:textAlignment w:val="baseline"/>
+              <w:rPr>
+                <w:rFonts w:ascii="inherit" w:eastAsia="Times New Roman" w:hAnsi="inherit" w:cs="Arial"/>
+                <w:color w:val="000000"/>
+                <w:sz w:val="18"/>
+                <w:szCs w:val="18"/>
+                <w:highlight w:val="red"/>
+              </w:rPr>
+            </w:pPr>
+            <w:r>
+              <w:rPr>
+                <w:rFonts w:ascii="Arial" w:eastAsia="Times New Roman" w:hAnsi="Arial" w:cs="Arial"/>
+                <w:color w:val="000000"/>
+                <w:sz w:val="24"/>
+                <w:szCs w:val="24"/>
+                <w:highlight w:val="red"/>
+                <w:bdr w:val="none" w:sz="0" w:space="0" w:color="auto" w:frame="1"/>
+              </w:rPr>
+              <w:t>2 .4 .6</w:t>
+            </w:r>
+          </w:p>
+        </w:tc>
+      </w:tr>
+      <w:tr>
+        <w:tc>
+          <w:tcPr>
+            <w:tcW w:w="0" w:type="auto"/>
+            <w:hideMark/>
+          </w:tcPr>
+          <w:p>
+            <w:pPr>
+              <w:spacing w:line="270" w:lineRule="atLeast"/>
+              <w:textAlignment w:val="baseline"/>
+              <w:rPr>
+                <w:rFonts w:ascii="inherit" w:eastAsia="Times New Roman" w:hAnsi="inherit" w:cs="Arial"/>
+                <w:color w:val="000000"/>
+                <w:sz w:val="18"/>
+                <w:szCs w:val="18"/>
+              </w:rPr>
+            </w:pPr>
+            <w:r>
+              <w:rPr>
+                <w:rFonts w:ascii="Arial" w:eastAsia="Times New Roman" w:hAnsi="Arial" w:cs="Arial"/>
+                <w:color w:val="000000"/>
+                <w:sz w:val="24"/>
+                <w:szCs w:val="24"/>
+                <w:bdr w:val="none" w:sz="0" w:space="0" w:color="auto" w:frame="1"/>
+                <w:shd w:val="clear" w:color="auto" w:fill="99CCFF"/>
+              </w:rPr>
+              <w:t>Contact Material</w:t>
+            </w:r>
+          </w:p>
+        </w:tc>
+        <w:tc>
+          <w:tcPr>
+            <w:tcW w:w="0" w:type="auto"/>
+            <w:hideMark/>
+          </w:tcPr>
+          <w:p>
+            <w:pPr>
+              <w:spacing w:line="270" w:lineRule="atLeast"/>
+              <w:textAlignment w:val="baseline"/>
+              <w:rPr>
+                <w:rFonts w:ascii="inherit" w:eastAsia="Times New Roman" w:hAnsi="inherit" w:cs="Arial"/>
+                <w:color w:val="000000"/>
+                <w:sz w:val="18"/>
+                <w:szCs w:val="18"/>
+              </w:rPr>
+            </w:pPr>
+            <w:r>
+              <w:rPr>
+                <w:rFonts w:ascii="Arial" w:eastAsia="Times New Roman" w:hAnsi="Arial" w:cs="Arial"/>
+                <w:color w:val="000000"/>
+                <w:sz w:val="24"/>
+                <w:szCs w:val="24"/>
+                <w:bdr w:val="none" w:sz="0" w:space="0" w:color="auto" w:frame="1"/>
+              </w:rPr>
+              <w:t>Copper Alloy, tin over nickel plated</w:t>
+            </w:r>
+          </w:p>
+        </w:tc>
+      </w:tr>
+      <w:tr>
+        <w:tc>
+          <w:tcPr>
+            <w:tcW w:w="0" w:type="auto"/>
+            <w:hideMark/>
+          </w:tcPr>
+          <w:p>
+            <w:pPr>
+              <w:spacing w:line="270" w:lineRule="atLeast"/>
+              <w:textAlignment w:val="baseline"/>
+              <w:rPr>
+                <w:rFonts w:ascii="inherit" w:eastAsia="Times New Roman" w:hAnsi="inherit" w:cs="Arial"/>
+                <w:color w:val="000000"/>
+                <w:sz w:val="18"/>
+                <w:szCs w:val="18"/>
+              </w:rPr>
+            </w:pPr>
+            <w:r>
+              <w:rPr>
+                <w:rFonts w:ascii="Arial" w:eastAsia="Times New Roman" w:hAnsi="Arial" w:cs="Arial"/>
+                <w:color w:val="000000"/>
+                <w:sz w:val="24"/>
+                <w:szCs w:val="24"/>
+                <w:bdr w:val="none" w:sz="0" w:space="0" w:color="auto" w:frame="1"/>
+                <w:shd w:val="clear" w:color="auto" w:fill="99CCFF"/>
+              </w:rPr>
+              <w:t>Housing Material</w:t>
+            </w:r>
+          </w:p>
+        </w:tc>
+        <w:tc>
+          <w:tcPr>
+            <w:tcW w:w="0" w:type="auto"/>
+            <w:hideMark/>
+          </w:tcPr>
+          <w:p>
+            <w:pPr>
+              <w:spacing w:line="270" w:lineRule="atLeast"/>
+              <w:rPr>
+                <w:rFonts w:ascii="inherit" w:eastAsia="Times New Roman" w:hAnsi="inherit" w:cs="Arial"/>
+                <w:color w:val="000000"/>
+                <w:sz w:val="18"/>
+                <w:szCs w:val="18"/>
+              </w:rPr>
+            </w:pPr>
+            <w:r>
+              <w:rPr>
+                <w:rFonts w:ascii="inherit" w:eastAsia="Times New Roman" w:hAnsi="inherit" w:cs="Arial"/>
+                <w:color w:val="000000"/>
+                <w:sz w:val="24"/>
+                <w:szCs w:val="24"/>
+                <w:bdr w:val="none" w:sz="0" w:space="0" w:color="auto" w:frame="1"/>
+              </w:rPr>
+              <w:t> 94V0 high temperature resistant thermoplastic</w:t>
+            </w:r>
+          </w:p>
+        </w:tc>
+      </w:tr>
+      <w:tr>
+        <w:tc>
+          <w:tcPr>
+            <w:tcW w:w="0" w:type="auto"/>
+            <w:hideMark/>
+          </w:tcPr>
+          <w:p>
+            <w:pPr>
+              <w:spacing w:line="270" w:lineRule="atLeast"/>
+              <w:textAlignment w:val="baseline"/>
+              <w:rPr>
+                <w:rFonts w:ascii="inherit" w:eastAsia="Times New Roman" w:hAnsi="inherit" w:cs="Arial"/>
+                <w:color w:val="000000"/>
+                <w:sz w:val="18"/>
+                <w:szCs w:val="18"/>
+              </w:rPr>
+            </w:pPr>
+            <w:r>
+              <w:rPr>
+                <w:rFonts w:ascii="Arial" w:eastAsia="Times New Roman" w:hAnsi="Arial" w:cs="Arial"/>
+                <w:color w:val="000000"/>
+                <w:sz w:val="24"/>
+                <w:szCs w:val="24"/>
+                <w:bdr w:val="none" w:sz="0" w:space="0" w:color="auto" w:frame="1"/>
+                <w:shd w:val="clear" w:color="auto" w:fill="99CCFF"/>
+              </w:rPr>
+              <w:t>Rated voltage</w:t>
+            </w:r>
+          </w:p>
+        </w:tc>
+        <w:tc>
+          <w:tcPr>
+            <w:tcW w:w="0" w:type="auto"/>
+            <w:hideMark/>
+          </w:tcPr>
+          <w:p>
+            <w:pPr>
+              <w:spacing w:line="270" w:lineRule="atLeast"/>
+              <w:textAlignment w:val="baseline"/>
+              <w:rPr>
+                <w:rFonts w:ascii="inherit" w:eastAsia="Times New Roman" w:hAnsi="inherit" w:cs="Arial"/>
+                <w:color w:val="000000"/>
+                <w:sz w:val="18"/>
+                <w:szCs w:val="18"/>
+              </w:rPr>
+            </w:pPr>
+            <w:r>
+              <w:rPr>
+                <w:rFonts w:ascii="Arial" w:eastAsia="Times New Roman" w:hAnsi="Arial" w:cs="Arial"/>
+                <w:color w:val="000000"/>
+                <w:sz w:val="24"/>
+                <w:szCs w:val="24"/>
+                <w:bdr w:val="none" w:sz="0" w:space="0" w:color="auto" w:frame="1"/>
+              </w:rPr>
+              <w:t>125V AC / 125V DC</w:t>
+            </w:r>
+          </w:p>
+        </w:tc>
+      </w:tr>
+      <w:tr>
+        <w:tc>
+          <w:tcPr>
+            <w:tcW w:w="0" w:type="auto"/>
+            <w:hideMark/>
+          </w:tcPr>
+          <w:p>
+            <w:pPr>
+              <w:spacing w:line="270" w:lineRule="atLeast"/>
+              <w:textAlignment w:val="baseline"/>
+              <w:rPr>
+                <w:rFonts w:ascii="inherit" w:eastAsia="Times New Roman" w:hAnsi="inherit" w:cs="Arial"/>
+                <w:color w:val="000000"/>
+                <w:sz w:val="18"/>
+                <w:szCs w:val="18"/>
+              </w:rPr>
+            </w:pPr>
+            <w:r>
+              <w:rPr>
+                <w:rFonts w:ascii="Arial" w:eastAsia="Times New Roman" w:hAnsi="Arial" w:cs="Arial"/>
+                <w:color w:val="000000"/>
+                <w:sz w:val="24"/>
+                <w:szCs w:val="24"/>
+                <w:bdr w:val="none" w:sz="0" w:space="0" w:color="auto" w:frame="1"/>
+                <w:shd w:val="clear" w:color="auto" w:fill="99CCFF"/>
+              </w:rPr>
+              <w:t>  Dielectric Withstanding Voltage</w:t>
+            </w:r>
+          </w:p>
+        </w:tc>
+        <w:tc>
+          <w:tcPr>
+            <w:tcW w:w="0" w:type="auto"/>
+            <w:hideMark/>
+          </w:tcPr>
+          <w:p>
+            <w:pPr>
+              <w:spacing w:line="270" w:lineRule="atLeast"/>
+              <w:textAlignment w:val="baseline"/>
+              <w:rPr>
+                <w:rFonts w:ascii="inherit" w:eastAsia="Times New Roman" w:hAnsi="inherit" w:cs="Arial"/>
+                <w:color w:val="000000"/>
+                <w:sz w:val="18"/>
+                <w:szCs w:val="18"/>
+              </w:rPr>
+            </w:pPr>
+            <w:r>
+              <w:rPr>
+                <w:rFonts w:ascii="Arial" w:eastAsia="Times New Roman" w:hAnsi="Arial" w:cs="Arial"/>
+                <w:color w:val="000000"/>
+                <w:sz w:val="24"/>
+                <w:szCs w:val="24"/>
+                <w:bdr w:val="none" w:sz="0" w:space="0" w:color="auto" w:frame="1"/>
+              </w:rPr>
+              <w:t> 1500VAC</w:t>
+            </w:r>
+          </w:p>
+        </w:tc>
+      </w:tr>
+      <w:tr>
+        <w:tc>
+          <w:tcPr>
+            <w:tcW w:w="0" w:type="auto"/>
+            <w:hideMark/>
+          </w:tcPr>
+          <w:p>
+            <w:pPr>
+              <w:spacing w:line="270" w:lineRule="atLeast"/>
+              <w:textAlignment w:val="baseline"/>
+              <w:rPr>
+                <w:rFonts w:ascii="inherit" w:eastAsia="Times New Roman" w:hAnsi="inherit" w:cs="Arial"/>
+                <w:color w:val="000000"/>
+                <w:sz w:val="18"/>
+                <w:szCs w:val="18"/>
+              </w:rPr>
+            </w:pPr>
+            <w:r>
+              <w:rPr>
+                <w:rFonts w:ascii="Arial" w:eastAsia="Times New Roman" w:hAnsi="Arial" w:cs="Arial"/>
+                <w:color w:val="000000"/>
+                <w:sz w:val="24"/>
+                <w:szCs w:val="24"/>
+                <w:bdr w:val="none" w:sz="0" w:space="0" w:color="auto" w:frame="1"/>
+                <w:shd w:val="clear" w:color="auto" w:fill="99CCFF"/>
+              </w:rPr>
+              <w:t>Operating temperature</w:t>
+            </w:r>
+          </w:p>
+        </w:tc>
+        <w:tc>
+          <w:tcPr>
+            <w:tcW w:w="0" w:type="auto"/>
+            <w:hideMark/>
+          </w:tcPr>
+          <w:p>
+            <w:pPr>
+              <w:spacing w:line="270" w:lineRule="atLeast"/>
+              <w:textAlignment w:val="baseline"/>
+              <w:rPr>
+                <w:rFonts w:ascii="inherit" w:eastAsia="Times New Roman" w:hAnsi="inherit" w:cs="Arial"/>
+                <w:color w:val="000000"/>
+                <w:sz w:val="18"/>
+                <w:szCs w:val="18"/>
+              </w:rPr>
+            </w:pPr>
+            <w:r>
+              <w:rPr>
+                <w:rFonts w:ascii="Arial" w:eastAsia="Times New Roman" w:hAnsi="Arial" w:cs="Arial"/>
+                <w:color w:val="000000"/>
+                <w:sz w:val="24"/>
+                <w:szCs w:val="24"/>
+                <w:bdr w:val="none" w:sz="0" w:space="0" w:color="auto" w:frame="1"/>
+              </w:rPr>
+              <w:t>-40° to +105° C</w:t>
+            </w:r>
+          </w:p>
+        </w:tc>
+      </w:tr>
+      <w:tr>
+        <w:tc>
+          <w:tcPr>
+            <w:tcW w:w="0" w:type="auto"/>
+            <w:hideMark/>
+          </w:tcPr>
+          <w:p>
+            <w:pPr>
+              <w:spacing w:line="270" w:lineRule="atLeast"/>
+              <w:textAlignment w:val="baseline"/>
+              <w:rPr>
+                <w:rFonts w:ascii="inherit" w:eastAsia="Times New Roman" w:hAnsi="inherit" w:cs="Arial"/>
+                <w:color w:val="000000"/>
+                <w:sz w:val="18"/>
+                <w:szCs w:val="18"/>
+              </w:rPr>
+            </w:pPr>
+            <w:r>
+              <w:rPr>
+                <w:rFonts w:ascii="Arial" w:eastAsia="Times New Roman" w:hAnsi="Arial" w:cs="Arial"/>
+                <w:color w:val="000000"/>
+                <w:sz w:val="24"/>
+                <w:szCs w:val="24"/>
+                <w:bdr w:val="none" w:sz="0" w:space="0" w:color="auto" w:frame="1"/>
+                <w:shd w:val="clear" w:color="auto" w:fill="99CCFF"/>
+              </w:rPr>
+              <w:lastRenderedPageBreak/>
+              <w:t>Maximum current</w:t>
+            </w:r>
+          </w:p>
+        </w:tc>
+        <w:tc>
+          <w:tcPr>
+            <w:tcW w:w="0" w:type="auto"/>
+            <w:hideMark/>
+          </w:tcPr>
+          <w:p>
+            <w:pPr>
+              <w:spacing w:line="270" w:lineRule="atLeast"/>
+              <w:textAlignment w:val="baseline"/>
+              <w:rPr>
+                <w:rFonts w:ascii="inherit" w:eastAsia="Times New Roman" w:hAnsi="inherit" w:cs="Arial"/>
+                <w:color w:val="000000"/>
+                <w:sz w:val="18"/>
+                <w:szCs w:val="18"/>
+              </w:rPr>
+            </w:pPr>
+            <w:r>
+              <w:rPr>
+                <w:rFonts w:ascii="Arial" w:eastAsia="Times New Roman" w:hAnsi="Arial" w:cs="Arial"/>
+                <w:color w:val="000000"/>
+                <w:sz w:val="24"/>
+                <w:szCs w:val="24"/>
+                <w:bdr w:val="none" w:sz="0" w:space="0" w:color="auto" w:frame="1"/>
+              </w:rPr>
+              <w:t>5A</w:t>
+            </w:r>
+          </w:p>
+        </w:tc>
+      </w:tr>
+      <w:tr>
+        <w:tc>
+          <w:tcPr>
+            <w:tcW w:w="0" w:type="auto"/>
+            <w:hideMark/>
+          </w:tcPr>
+          <w:p>
+            <w:pPr>
+              <w:spacing w:line="270" w:lineRule="atLeast"/>
+              <w:textAlignment w:val="baseline"/>
+              <w:rPr>
+                <w:rFonts w:ascii="inherit" w:eastAsia="Times New Roman" w:hAnsi="inherit" w:cs="Arial"/>
+                <w:color w:val="000000"/>
+                <w:sz w:val="18"/>
+                <w:szCs w:val="18"/>
+              </w:rPr>
+            </w:pPr>
+            <w:r>
+              <w:rPr>
+                <w:rFonts w:ascii="Arial" w:eastAsia="Times New Roman" w:hAnsi="Arial" w:cs="Arial"/>
+                <w:color w:val="000000"/>
+                <w:sz w:val="24"/>
+                <w:szCs w:val="24"/>
+                <w:bdr w:val="none" w:sz="0" w:space="0" w:color="auto" w:frame="1"/>
+                <w:shd w:val="clear" w:color="auto" w:fill="99CCFF"/>
+              </w:rPr>
+              <w:t>Mounting Type</w:t>
+            </w:r>
+          </w:p>
+        </w:tc>
+        <w:tc>
+          <w:tcPr>
+            <w:tcW w:w="0" w:type="auto"/>
+            <w:hideMark/>
+          </w:tcPr>
+          <w:p>
+            <w:pPr>
+              <w:spacing w:line="270" w:lineRule="atLeast"/>
+              <w:textAlignment w:val="baseline"/>
+              <w:rPr>
+                <w:rFonts w:ascii="inherit" w:eastAsia="Times New Roman" w:hAnsi="inherit" w:cs="Arial"/>
+                <w:color w:val="000000"/>
+                <w:sz w:val="18"/>
+                <w:szCs w:val="18"/>
+              </w:rPr>
+            </w:pPr>
+            <w:r>
+              <w:rPr>
+                <w:rFonts w:ascii="Arial" w:eastAsia="Times New Roman" w:hAnsi="Arial" w:cs="Arial"/>
+                <w:color w:val="000000"/>
+                <w:sz w:val="24"/>
+                <w:szCs w:val="24"/>
+                <w:bdr w:val="none" w:sz="0" w:space="0" w:color="auto" w:frame="1"/>
+              </w:rPr>
+              <w:t>Surface Mount, Right Angle</w:t>
+            </w:r>
+          </w:p>
+        </w:tc>
+      </w:tr>
+      <w:tr>
+        <w:tc>
+          <w:tcPr>
+            <w:tcW w:w="0" w:type="auto"/>
+            <w:hideMark/>
+          </w:tcPr>
+          <w:p>
+            <w:pPr>
+              <w:spacing w:line="270" w:lineRule="atLeast"/>
+              <w:textAlignment w:val="baseline"/>
+              <w:rPr>
+                <w:rFonts w:ascii="inherit" w:eastAsia="Times New Roman" w:hAnsi="inherit" w:cs="Arial"/>
+                <w:color w:val="000000"/>
+                <w:sz w:val="18"/>
+                <w:szCs w:val="18"/>
+              </w:rPr>
+            </w:pPr>
+            <w:r>
+              <w:rPr>
+                <w:rFonts w:ascii="Arial" w:eastAsia="Times New Roman" w:hAnsi="Arial" w:cs="Arial"/>
+                <w:color w:val="000000"/>
+                <w:sz w:val="24"/>
+                <w:szCs w:val="24"/>
+                <w:bdr w:val="none" w:sz="0" w:space="0" w:color="auto" w:frame="1"/>
+                <w:shd w:val="clear" w:color="auto" w:fill="99CCFF"/>
+              </w:rPr>
+              <w:t>Housing Color</w:t>
+            </w:r>
+          </w:p>
+        </w:tc>
+        <w:tc>
+          <w:tcPr>
+            <w:tcW w:w="0" w:type="auto"/>
+            <w:hideMark/>
+          </w:tcPr>
+          <w:p>
+            <w:pPr>
+              <w:spacing w:line="270" w:lineRule="atLeast"/>
+              <w:textAlignment w:val="baseline"/>
+              <w:rPr>
+                <w:rFonts w:ascii="inherit" w:eastAsia="Times New Roman" w:hAnsi="inherit" w:cs="Arial"/>
+                <w:color w:val="000000"/>
+                <w:sz w:val="18"/>
+                <w:szCs w:val="18"/>
+              </w:rPr>
+            </w:pPr>
+            <w:r>
+              <w:rPr>
+                <w:rFonts w:ascii="Arial" w:eastAsia="Times New Roman" w:hAnsi="Arial" w:cs="Arial"/>
+                <w:color w:val="000000"/>
+                <w:sz w:val="24"/>
+                <w:szCs w:val="24"/>
+                <w:bdr w:val="none" w:sz="0" w:space="0" w:color="auto" w:frame="1"/>
+              </w:rPr>
+              <w:t>White</w:t>
+            </w:r>
+          </w:p>
+        </w:tc>
+      </w:tr>
+      <w:tr>
+        <w:tc>
+          <w:tcPr>
+            <w:tcW w:w="0" w:type="auto"/>
+            <w:hideMark/>
+          </w:tcPr>
+          <w:p>
+            <w:pPr>
+              <w:spacing w:line="270" w:lineRule="atLeast"/>
+              <w:textAlignment w:val="baseline"/>
+              <w:rPr>
+                <w:rFonts w:ascii="inherit" w:eastAsia="Times New Roman" w:hAnsi="inherit" w:cs="Arial"/>
+                <w:color w:val="000000"/>
+                <w:sz w:val="18"/>
+                <w:szCs w:val="18"/>
+              </w:rPr>
+            </w:pPr>
+            <w:r>
+              <w:rPr>
+                <w:rFonts w:ascii="Arial" w:eastAsia="Times New Roman" w:hAnsi="Arial" w:cs="Arial"/>
+                <w:color w:val="000000"/>
+                <w:sz w:val="24"/>
+                <w:szCs w:val="24"/>
+                <w:bdr w:val="none" w:sz="0" w:space="0" w:color="auto" w:frame="1"/>
+                <w:shd w:val="clear" w:color="auto" w:fill="99CCFF"/>
+              </w:rPr>
+              <w:t>Packaging</w:t>
+            </w:r>
+          </w:p>
+        </w:tc>
+        <w:tc>
+          <w:tcPr>
+            <w:tcW w:w="0" w:type="auto"/>
+            <w:hideMark/>
+          </w:tcPr>
+          <w:p>
+            <w:pPr>
+              <w:spacing w:line="270" w:lineRule="atLeast"/>
+              <w:textAlignment w:val="baseline"/>
+              <w:rPr>
+                <w:rFonts w:ascii="inherit" w:eastAsia="Times New Roman" w:hAnsi="inherit" w:cs="Arial"/>
+                <w:color w:val="000000"/>
+                <w:sz w:val="18"/>
+                <w:szCs w:val="18"/>
+              </w:rPr>
+            </w:pPr>
+            <w:r>
+              <w:rPr>
+                <w:rFonts w:ascii="Arial" w:eastAsia="Times New Roman" w:hAnsi="Arial" w:cs="Arial"/>
+                <w:color w:val="000000"/>
+                <w:sz w:val="24"/>
+                <w:szCs w:val="24"/>
+                <w:bdr w:val="none" w:sz="0" w:space="0" w:color="auto" w:frame="1"/>
+              </w:rPr>
+              <w:t>Tape &amp; Reel</w:t>
+            </w:r>
+          </w:p>
+        </w:tc>
+      </w:tr>
+    </w:tbl>
     <w:p/>
-    <w:p/>
-    <w:p/>
+    <w:p>
+      <w:pPr>
+        <w:pStyle w:val="Heading3"/>
+        <w:rPr>
+          <w:sz w:val="32"/>
+        </w:rPr>
+      </w:pPr>
+      <w:r>
+        <w:rPr>
+          <w:sz w:val="32"/>
+        </w:rPr>
+        <w:t>TE Connectivity, Hermaphroditic Board to Board, Surface Mount, Rated At 6A, 125 V ac/dc</w:t>
+      </w:r>
+    </w:p>
+    <w:p>
+      <w:hyperlink r:id="rId15" w:history="1">
+        <w:r>
+          <w:rPr>
+            <w:rStyle w:val="Hyperlink"/>
+          </w:rPr>
+          <w:t>https://www.te.com/usa-en/products/connectors/lighting-connectors/intersection/hermaphroditic-connectors.html?source=header-match&amp;tab=pgp-story</w:t>
+        </w:r>
+      </w:hyperlink>
+      <w:bookmarkStart w:id="2" w:name="_GoBack"/>
+      <w:bookmarkEnd w:id="2"/>
+    </w:p>
+    <w:p>
+      <w:hyperlink r:id="rId16" w:history="1">
+        <w:r>
+          <w:rPr>
+            <w:rStyle w:val="Hyperlink"/>
+          </w:rPr>
+          <w:t>https://in.rsdelivers.com/product/te-connectivity/1-1954289-2/te-connectivity-hermaphroditic-board-to-board/6860855?gclid=EAIaIQobChMItsi8iMuf7QIV0nwrCh0bXwGEEAQYASABEgIp6vD_BwE&amp;gclsrc=aw.ds</w:t>
+        </w:r>
+      </w:hyperlink>
+    </w:p>
+    <w:p>
+      <w:r>
+        <w:rPr>
+          <w:noProof/>
+        </w:rPr>
+        <w:drawing>
+          <wp:inline distT="0" distB="0" distL="0" distR="0">
+            <wp:extent cx="3340989" cy="1504950"/>
+            <wp:effectExtent l="0" t="0" r="0" b="0"/>
+            <wp:docPr id="8" name="Picture 8" descr="TE Connectivity, Hermaphroditic Board to Board, Surface Mount, Rated At 6A, 125 V ac/dc"/>
+            <wp:cNvGraphicFramePr>
+              <a:graphicFrameLocks xmlns:a="http://schemas.openxmlformats.org/drawingml/2006/main" noChangeAspect="1"/>
+            </wp:cNvGraphicFramePr>
+            <a:graphic xmlns:a="http://schemas.openxmlformats.org/drawingml/2006/main">
+              <a:graphicData uri="http://schemas.openxmlformats.org/drawingml/2006/picture">
+                <pic:pic xmlns:pic="http://schemas.openxmlformats.org/drawingml/2006/picture">
+                  <pic:nvPicPr>
+                    <pic:cNvPr id="0" name="Picture 11" descr="TE Connectivity, Hermaphroditic Board to Board, Surface Mount, Rated At 6A, 125 V ac/dc"/>
+                    <pic:cNvPicPr>
+                      <a:picLocks noChangeAspect="1" noChangeArrowheads="1"/>
+                    </pic:cNvPicPr>
+                  </pic:nvPicPr>
+                  <pic:blipFill>
+                    <a:blip r:embed="rId17">
+                      <a:extLst>
+                        <a:ext uri="{28A0092B-C50C-407E-A947-70E740481C1C}">
+                          <a14:useLocalDpi xmlns:a14="http://schemas.microsoft.com/office/drawing/2010/main" val="0"/>
+                        </a:ext>
+                      </a:extLst>
+                    </a:blip>
+                    <a:srcRect/>
+                    <a:stretch>
+                      <a:fillRect/>
+                    </a:stretch>
+                  </pic:blipFill>
+                  <pic:spPr bwMode="auto">
+                    <a:xfrm>
+                      <a:off x="0" y="0"/>
+                      <a:ext cx="3360736" cy="1513845"/>
+                    </a:xfrm>
+                    <a:prstGeom prst="rect">
+                      <a:avLst/>
+                    </a:prstGeom>
+                    <a:noFill/>
+                    <a:ln>
+                      <a:noFill/>
+                    </a:ln>
+                  </pic:spPr>
+                </pic:pic>
+              </a:graphicData>
+            </a:graphic>
+          </wp:inline>
+        </w:drawing>
+      </w:r>
+      <w:r>
+        <w:rPr>
+          <w:noProof/>
+        </w:rPr>
+        <w:drawing>
+          <wp:inline distT="0" distB="0" distL="0" distR="0">
+            <wp:extent cx="3467100" cy="1397772"/>
+            <wp:effectExtent l="0" t="0" r="0" b="0"/>
+            <wp:docPr id="10" name="Picture 10" descr="TE Connectivity, Hermaphroditic Board to Board, Surface Mount, Rated At 6A, 125 V ac/dc"/>
+            <wp:cNvGraphicFramePr>
+              <a:graphicFrameLocks xmlns:a="http://schemas.openxmlformats.org/drawingml/2006/main" noChangeAspect="1"/>
+            </wp:cNvGraphicFramePr>
+            <a:graphic xmlns:a="http://schemas.openxmlformats.org/drawingml/2006/main">
+              <a:graphicData uri="http://schemas.openxmlformats.org/drawingml/2006/picture">
+                <pic:pic xmlns:pic="http://schemas.openxmlformats.org/drawingml/2006/picture">
+                  <pic:nvPicPr>
+                    <pic:cNvPr id="0" name="Picture 13" descr="TE Connectivity, Hermaphroditic Board to Board, Surface Mount, Rated At 6A, 125 V ac/dc"/>
+                    <pic:cNvPicPr>
+                      <a:picLocks noChangeAspect="1" noChangeArrowheads="1"/>
+                    </pic:cNvPicPr>
+                  </pic:nvPicPr>
+                  <pic:blipFill>
+                    <a:blip r:embed="rId18">
+                      <a:extLst>
+                        <a:ext uri="{28A0092B-C50C-407E-A947-70E740481C1C}">
+                          <a14:useLocalDpi xmlns:a14="http://schemas.microsoft.com/office/drawing/2010/main" val="0"/>
+                        </a:ext>
+                      </a:extLst>
+                    </a:blip>
+                    <a:srcRect/>
+                    <a:stretch>
+                      <a:fillRect/>
+                    </a:stretch>
+                  </pic:blipFill>
+                  <pic:spPr bwMode="auto">
+                    <a:xfrm>
+                      <a:off x="0" y="0"/>
+                      <a:ext cx="3497585" cy="1410062"/>
+                    </a:xfrm>
+                    <a:prstGeom prst="rect">
+                      <a:avLst/>
+                    </a:prstGeom>
+                    <a:noFill/>
+                    <a:ln>
+                      <a:noFill/>
+                    </a:ln>
+                  </pic:spPr>
+                </pic:pic>
+              </a:graphicData>
+            </a:graphic>
+          </wp:inline>
+        </w:drawing>
+      </w:r>
+    </w:p>
+    <w:p>
+      <w:pPr>
+        <w:rPr>
+          <w:sz w:val="24"/>
+        </w:rPr>
+      </w:pPr>
+      <w:r>
+        <w:rPr>
+          <w:noProof/>
+          <w:sz w:val="24"/>
+        </w:rPr>
+        <w:drawing>
+          <wp:inline distT="0" distB="0" distL="0" distR="0">
+            <wp:extent cx="2895600" cy="1543050"/>
+            <wp:effectExtent l="0" t="0" r="0" b="0"/>
+            <wp:docPr id="9" name="Picture 9"/>
+            <wp:cNvGraphicFramePr>
+              <a:graphicFrameLocks xmlns:a="http://schemas.openxmlformats.org/drawingml/2006/main" noChangeAspect="1"/>
+            </wp:cNvGraphicFramePr>
+            <a:graphic xmlns:a="http://schemas.openxmlformats.org/drawingml/2006/main">
+              <a:graphicData uri="http://schemas.openxmlformats.org/drawingml/2006/picture">
+                <pic:pic xmlns:pic="http://schemas.openxmlformats.org/drawingml/2006/picture">
+                  <pic:nvPicPr>
+                    <pic:cNvPr id="9" name="hermaphroditic blade type connector.jpg"/>
+                    <pic:cNvPicPr/>
+                  </pic:nvPicPr>
+                  <pic:blipFill>
+                    <a:blip r:embed="rId19" cstate="print">
+                      <a:extLst>
+                        <a:ext uri="{28A0092B-C50C-407E-A947-70E740481C1C}">
+                          <a14:useLocalDpi xmlns:a14="http://schemas.microsoft.com/office/drawing/2010/main" val="0"/>
+                        </a:ext>
+                      </a:extLst>
+                    </a:blip>
+                    <a:stretch>
+                      <a:fillRect/>
+                    </a:stretch>
+                  </pic:blipFill>
+                  <pic:spPr>
+                    <a:xfrm>
+                      <a:off x="0" y="0"/>
+                      <a:ext cx="2933655" cy="1563329"/>
+                    </a:xfrm>
+                    <a:prstGeom prst="rect">
+                      <a:avLst/>
+                    </a:prstGeom>
+                  </pic:spPr>
+                </pic:pic>
+              </a:graphicData>
+            </a:graphic>
+          </wp:inline>
+        </w:drawing>
+      </w:r>
+    </w:p>
+    <w:p>
+      <w:pPr>
+        <w:spacing w:line="240" w:lineRule="auto"/>
+        <w:rPr>
+          <w:sz w:val="24"/>
+        </w:rPr>
+      </w:pPr>
+      <w:r>
+        <w:rPr>
+          <w:sz w:val="24"/>
+        </w:rPr>
+        <w:t>Number of pins:2,4,6</w:t>
+      </w:r>
+    </w:p>
+    <w:p>
+      <w:pPr>
+        <w:spacing w:line="240" w:lineRule="auto"/>
+        <w:rPr>
+          <w:sz w:val="24"/>
+        </w:rPr>
+      </w:pPr>
+      <w:r>
+        <w:rPr>
+          <w:sz w:val="24"/>
+        </w:rPr>
+        <w:t>This connector mates and unmates (vertically and horizontally) to itself, enabling a lower part number inventory.</w:t>
+      </w:r>
+    </w:p>
     <w:sectPr>
       <w:pgSz w:w="12240" w:h="15840"/>
-      <w:pgMar w:top="1440" w:right="1440" w:bottom="1440" w:left="1440" w:header="720" w:footer="720" w:gutter="0"/>
+      <w:pgMar w:top="720" w:right="720" w:bottom="720" w:left="720" w:header="720" w:footer="720" w:gutter="0"/>
       <w:cols w:space="720"/>
       <w:docGrid w:linePitch="360"/>
     </w:sectPr>
@@ -1232,9 +2719,32 @@
       <w:szCs w:val="26"/>
     </w:rPr>
   </w:style>
+  <w:style w:type="paragraph" w:styleId="Heading3">
+    <w:name w:val="heading 3"/>
+    <w:basedOn w:val="Normal"/>
+    <w:next w:val="Normal"/>
+    <w:link w:val="Heading3Char"/>
+    <w:uiPriority w:val="9"/>
+    <w:unhideWhenUsed/>
+    <w:qFormat/>
+    <w:rsid w:val="005B676E"/>
+    <w:pPr>
+      <w:keepNext/>
+      <w:keepLines/>
+      <w:spacing w:before="40" w:after="0"/>
+      <w:outlineLvl w:val="2"/>
+    </w:pPr>
+    <w:rPr>
+      <w:rFonts w:asciiTheme="majorHAnsi" w:eastAsiaTheme="majorEastAsia" w:hAnsiTheme="majorHAnsi" w:cstheme="majorBidi"/>
+      <w:color w:val="243F60" w:themeColor="accent1" w:themeShade="7F"/>
+      <w:sz w:val="24"/>
+      <w:szCs w:val="24"/>
+    </w:rPr>
+  </w:style>
   <w:style w:type="character" w:default="1" w:styleId="DefaultParagraphFont">
     <w:name w:val="Default Paragraph Font"/>
     <w:uiPriority w:val="1"/>
+    <w:semiHidden/>
     <w:unhideWhenUsed/>
   </w:style>
   <w:style w:type="table" w:default="1" w:styleId="TableNormal">
@@ -1409,6 +2919,66 @@
     <w:link w:val="Footer"/>
     <w:uiPriority w:val="99"/>
     <w:rsid w:val="00F63281"/>
+  </w:style>
+  <w:style w:type="paragraph" w:styleId="NormalWeb">
+    <w:name w:val="Normal (Web)"/>
+    <w:basedOn w:val="Normal"/>
+    <w:uiPriority w:val="99"/>
+    <w:semiHidden/>
+    <w:unhideWhenUsed/>
+    <w:rsid w:val="009B64E3"/>
+    <w:pPr>
+      <w:spacing w:before="100" w:beforeAutospacing="1" w:after="100" w:afterAutospacing="1" w:line="240" w:lineRule="auto"/>
+    </w:pPr>
+    <w:rPr>
+      <w:rFonts w:ascii="Times New Roman" w:eastAsia="Times New Roman" w:hAnsi="Times New Roman" w:cs="Times New Roman"/>
+      <w:sz w:val="24"/>
+      <w:szCs w:val="24"/>
+    </w:rPr>
+  </w:style>
+  <w:style w:type="character" w:styleId="FollowedHyperlink">
+    <w:name w:val="FollowedHyperlink"/>
+    <w:basedOn w:val="DefaultParagraphFont"/>
+    <w:uiPriority w:val="99"/>
+    <w:semiHidden/>
+    <w:unhideWhenUsed/>
+    <w:rsid w:val="00841731"/>
+    <w:rPr>
+      <w:color w:val="800080" w:themeColor="followedHyperlink"/>
+      <w:u w:val="single"/>
+    </w:rPr>
+  </w:style>
+  <w:style w:type="table" w:styleId="TableGrid">
+    <w:name w:val="Table Grid"/>
+    <w:basedOn w:val="TableNormal"/>
+    <w:uiPriority w:val="59"/>
+    <w:rsid w:val="00BB6983"/>
+    <w:pPr>
+      <w:spacing w:after="0" w:line="240" w:lineRule="auto"/>
+    </w:pPr>
+    <w:tblPr>
+      <w:tblBorders>
+        <w:top w:val="single" w:sz="4" w:space="0" w:color="auto"/>
+        <w:left w:val="single" w:sz="4" w:space="0" w:color="auto"/>
+        <w:bottom w:val="single" w:sz="4" w:space="0" w:color="auto"/>
+        <w:right w:val="single" w:sz="4" w:space="0" w:color="auto"/>
+        <w:insideH w:val="single" w:sz="4" w:space="0" w:color="auto"/>
+        <w:insideV w:val="single" w:sz="4" w:space="0" w:color="auto"/>
+      </w:tblBorders>
+    </w:tblPr>
+  </w:style>
+  <w:style w:type="character" w:customStyle="1" w:styleId="Heading3Char">
+    <w:name w:val="Heading 3 Char"/>
+    <w:basedOn w:val="DefaultParagraphFont"/>
+    <w:link w:val="Heading3"/>
+    <w:uiPriority w:val="9"/>
+    <w:rsid w:val="005B676E"/>
+    <w:rPr>
+      <w:rFonts w:asciiTheme="majorHAnsi" w:eastAsiaTheme="majorEastAsia" w:hAnsiTheme="majorHAnsi" w:cstheme="majorBidi"/>
+      <w:color w:val="243F60" w:themeColor="accent1" w:themeShade="7F"/>
+      <w:sz w:val="24"/>
+      <w:szCs w:val="24"/>
+    </w:rPr>
   </w:style>
 </w:styles>
 </file>
@@ -1643,7 +3213,7 @@
 </file>
 
 <file path=customXml/itemProps1.xml><?xml version="1.0" encoding="utf-8"?>
-<ds:datastoreItem xmlns:ds="http://schemas.openxmlformats.org/officeDocument/2006/customXml" ds:itemID="{E9EE6F23-6D84-47FE-9307-212A03356727}">
+<ds:datastoreItem xmlns:ds="http://schemas.openxmlformats.org/officeDocument/2006/customXml" ds:itemID="{6EDD2E10-7407-4596-9C78-4BB23B913360}">
   <ds:schemaRefs>
     <ds:schemaRef ds:uri="http://schemas.openxmlformats.org/officeDocument/2006/bibliography"/>
   </ds:schemaRefs>

</xml_diff>